<commit_message>
Reformat manuscript, add 'test twice' capability
</commit_message>
<xml_diff>
--- a/manuscript/word-style-reference-manuscript.docx
+++ b/manuscript/word-style-reference-manuscript.docx
@@ -275,11 +275,13 @@
           <w:noProof/>
         </w:rPr>
         <w:drawing>
-          <wp:inline distT="0" distB="0" distL="0" distR="0" wp14:anchorId="640A0EE0" wp14:editId="70E9833C">
-            <wp:extent cx="4620126" cy="3696101"/>
+          <wp:inline distT="0" distB="0" distL="0" distR="0" wp14:anchorId="640A0EE0" wp14:editId="620582F7">
+            <wp:extent cx="4572000" cy="3657600"/>
             <wp:effectExtent l="0" t="0" r="0" b="0"/>
             <wp:docPr id="1" name="Picture"/>
-            <wp:cNvGraphicFramePr/>
+            <wp:cNvGraphicFramePr>
+              <a:graphicFrameLocks xmlns:a="http://schemas.openxmlformats.org/drawingml/2006/main" noChangeAspect="1"/>
+            </wp:cNvGraphicFramePr>
             <a:graphic xmlns:a="http://schemas.openxmlformats.org/drawingml/2006/main">
               <a:graphicData uri="http://schemas.openxmlformats.org/drawingml/2006/picture">
                 <pic:pic xmlns:pic="http://schemas.openxmlformats.org/drawingml/2006/picture">
@@ -298,7 +300,7 @@
                   <pic:spPr bwMode="auto">
                     <a:xfrm>
                       <a:off x="0" y="0"/>
-                      <a:ext cx="4620126" cy="3696101"/>
+                      <a:ext cx="4572000" cy="3657600"/>
                     </a:xfrm>
                     <a:prstGeom prst="rect">
                       <a:avLst/>

</xml_diff>

<commit_message>
Added testing on arrival
</commit_message>
<xml_diff>
--- a/manuscript/word-style-reference-manuscript.docx
+++ b/manuscript/word-style-reference-manuscript.docx
@@ -335,6 +335,30 @@
       <w:r>
         <w:t xml:space="preserve"> parameter was added to the code chunk to prevent printing of the R code that generated the plot.</w:t>
       </w:r>
+    </w:p>
+    <w:p>
+      <w:pPr>
+        <w:pStyle w:val="Compact"/>
+      </w:pPr>
+      <m:oMathPara>
+        <m:oMathParaPr>
+          <m:jc m:val="left"/>
+        </m:oMathParaPr>
+        <m:oMath>
+          <m:r>
+            <w:rPr>
+              <w:rFonts w:ascii="Cambria Math" w:hAnsi="Cambria Math"/>
+            </w:rPr>
+            <m:t>1+</m:t>
+          </m:r>
+          <m:r>
+            <w:rPr>
+              <w:rFonts w:ascii="Cambria Math" w:hAnsi="Cambria Math"/>
+            </w:rPr>
+            <m:t>1</m:t>
+          </m:r>
+        </m:oMath>
+      </m:oMathPara>
     </w:p>
     <w:sectPr>
       <w:footerReference w:type="default" r:id="rId9"/>
@@ -2314,6 +2338,15 @@
       <w:sz w:val="2"/>
     </w:rPr>
   </w:style>
+  <w:style w:type="character" w:styleId="PlaceholderText">
+    <w:name w:val="Placeholder Text"/>
+    <w:basedOn w:val="DefaultParagraphFont"/>
+    <w:semiHidden/>
+    <w:rsid w:val="00506710"/>
+    <w:rPr>
+      <w:color w:val="808080"/>
+    </w:rPr>
+  </w:style>
 </w:styles>
 </file>
 

</xml_diff>

<commit_message>
Updated analysis, % risk reduced
</commit_message>
<xml_diff>
--- a/manuscript/word-style-reference-manuscript.docx
+++ b/manuscript/word-style-reference-manuscript.docx
@@ -211,6 +211,7 @@
         <w:rPr>
           <w:rStyle w:val="VerbatimChar"/>
         </w:rPr>
+        <w:lastRenderedPageBreak/>
         <w:t xml:space="preserve">##  3rd Qu.:19.0   3rd Qu.: 56.00  </w:t>
       </w:r>
       <w:r>
@@ -229,7 +230,6 @@
       </w:pPr>
       <w:bookmarkStart w:id="1" w:name="including-plots"/>
       <w:r>
-        <w:lastRenderedPageBreak/>
         <w:t>Including Plots</w:t>
       </w:r>
       <w:bookmarkEnd w:id="1"/>
@@ -321,7 +321,7 @@
     </w:p>
     <w:p>
       <w:pPr>
-        <w:pStyle w:val="Compact"/>
+        <w:pStyle w:val="ImageCaption"/>
       </w:pPr>
       <w:r>
         <w:t xml:space="preserve">Note that the </w:t>
@@ -335,30 +335,6 @@
       <w:r>
         <w:t xml:space="preserve"> parameter was added to the code chunk to prevent printing of the R code that generated the plot.</w:t>
       </w:r>
-    </w:p>
-    <w:p>
-      <w:pPr>
-        <w:pStyle w:val="Compact"/>
-      </w:pPr>
-      <m:oMathPara>
-        <m:oMathParaPr>
-          <m:jc m:val="left"/>
-        </m:oMathParaPr>
-        <m:oMath>
-          <m:r>
-            <w:rPr>
-              <w:rFonts w:ascii="Cambria Math" w:hAnsi="Cambria Math"/>
-            </w:rPr>
-            <m:t>1+</m:t>
-          </m:r>
-          <m:r>
-            <w:rPr>
-              <w:rFonts w:ascii="Cambria Math" w:hAnsi="Cambria Math"/>
-            </w:rPr>
-            <m:t>1</m:t>
-          </m:r>
-        </m:oMath>
-      </m:oMathPara>
     </w:p>
     <w:sectPr>
       <w:footerReference w:type="default" r:id="rId9"/>
@@ -473,7 +449,7 @@
   <w:abstractNum w:abstractNumId="0" w15:restartNumberingAfterBreak="0">
     <w:nsid w:val="FFFFFF7C"/>
     <w:multiLevelType w:val="singleLevel"/>
-    <w:tmpl w:val="DA266D46"/>
+    <w:tmpl w:val="E7EA8B76"/>
     <w:lvl w:ilvl="0">
       <w:start w:val="1"/>
       <w:numFmt w:val="decimal"/>
@@ -490,7 +466,7 @@
   <w:abstractNum w:abstractNumId="1" w15:restartNumberingAfterBreak="0">
     <w:nsid w:val="FFFFFF7D"/>
     <w:multiLevelType w:val="singleLevel"/>
-    <w:tmpl w:val="C62632EE"/>
+    <w:tmpl w:val="62166F28"/>
     <w:lvl w:ilvl="0">
       <w:start w:val="1"/>
       <w:numFmt w:val="decimal"/>
@@ -507,7 +483,7 @@
   <w:abstractNum w:abstractNumId="2" w15:restartNumberingAfterBreak="0">
     <w:nsid w:val="FFFFFF7E"/>
     <w:multiLevelType w:val="singleLevel"/>
-    <w:tmpl w:val="45BCAA7C"/>
+    <w:tmpl w:val="B64AE896"/>
     <w:lvl w:ilvl="0">
       <w:start w:val="1"/>
       <w:numFmt w:val="decimal"/>
@@ -524,7 +500,7 @@
   <w:abstractNum w:abstractNumId="3" w15:restartNumberingAfterBreak="0">
     <w:nsid w:val="FFFFFF7F"/>
     <w:multiLevelType w:val="singleLevel"/>
-    <w:tmpl w:val="25B88CAC"/>
+    <w:tmpl w:val="725002AA"/>
     <w:lvl w:ilvl="0">
       <w:start w:val="1"/>
       <w:numFmt w:val="decimal"/>
@@ -541,7 +517,7 @@
   <w:abstractNum w:abstractNumId="4" w15:restartNumberingAfterBreak="0">
     <w:nsid w:val="FFFFFF80"/>
     <w:multiLevelType w:val="singleLevel"/>
-    <w:tmpl w:val="3EEC3674"/>
+    <w:tmpl w:val="CA780ECE"/>
     <w:lvl w:ilvl="0">
       <w:start w:val="1"/>
       <w:numFmt w:val="bullet"/>
@@ -561,7 +537,7 @@
   <w:abstractNum w:abstractNumId="5" w15:restartNumberingAfterBreak="0">
     <w:nsid w:val="FFFFFF81"/>
     <w:multiLevelType w:val="singleLevel"/>
-    <w:tmpl w:val="E194A9A2"/>
+    <w:tmpl w:val="CC50B226"/>
     <w:lvl w:ilvl="0">
       <w:start w:val="1"/>
       <w:numFmt w:val="bullet"/>
@@ -581,7 +557,7 @@
   <w:abstractNum w:abstractNumId="6" w15:restartNumberingAfterBreak="0">
     <w:nsid w:val="FFFFFF82"/>
     <w:multiLevelType w:val="singleLevel"/>
-    <w:tmpl w:val="E83C0AB4"/>
+    <w:tmpl w:val="A7888E70"/>
     <w:lvl w:ilvl="0">
       <w:start w:val="1"/>
       <w:numFmt w:val="bullet"/>
@@ -601,7 +577,7 @@
   <w:abstractNum w:abstractNumId="7" w15:restartNumberingAfterBreak="0">
     <w:nsid w:val="FFFFFF83"/>
     <w:multiLevelType w:val="singleLevel"/>
-    <w:tmpl w:val="3870A42E"/>
+    <w:tmpl w:val="09DA3834"/>
     <w:lvl w:ilvl="0">
       <w:start w:val="1"/>
       <w:numFmt w:val="bullet"/>
@@ -621,7 +597,7 @@
   <w:abstractNum w:abstractNumId="8" w15:restartNumberingAfterBreak="0">
     <w:nsid w:val="FFFFFF88"/>
     <w:multiLevelType w:val="singleLevel"/>
-    <w:tmpl w:val="662C1C6E"/>
+    <w:tmpl w:val="48A691A8"/>
     <w:lvl w:ilvl="0">
       <w:start w:val="1"/>
       <w:numFmt w:val="decimal"/>
@@ -638,7 +614,7 @@
   <w:abstractNum w:abstractNumId="9" w15:restartNumberingAfterBreak="0">
     <w:nsid w:val="FFFFFF89"/>
     <w:multiLevelType w:val="singleLevel"/>
-    <w:tmpl w:val="28209AB2"/>
+    <w:tmpl w:val="AEBA9816"/>
     <w:lvl w:ilvl="0">
       <w:start w:val="1"/>
       <w:numFmt w:val="bullet"/>
@@ -1444,12 +1420,12 @@
   <w:style w:type="paragraph" w:default="1" w:styleId="Normal">
     <w:name w:val="Normal"/>
     <w:qFormat/>
-    <w:rsid w:val="00EE6137"/>
+    <w:rsid w:val="008C1E9D"/>
     <w:pPr>
       <w:spacing w:line="360" w:lineRule="auto"/>
     </w:pPr>
     <w:rPr>
-      <w:sz w:val="22"/>
+      <w:rFonts w:ascii="Times New Roman" w:hAnsi="Times New Roman"/>
     </w:rPr>
   </w:style>
   <w:style w:type="paragraph" w:styleId="Heading1">
@@ -1773,9 +1749,6 @@
       <w:spacing w:after="80"/>
       <w:ind w:left="360" w:hanging="360"/>
     </w:pPr>
-    <w:rPr>
-      <w:rFonts w:ascii="Times New Roman" w:hAnsi="Times New Roman"/>
-    </w:rPr>
   </w:style>
   <w:style w:type="paragraph" w:styleId="BlockText">
     <w:name w:val="Block Text"/>
@@ -1854,6 +1827,13 @@
   <w:style w:type="paragraph" w:customStyle="1" w:styleId="ImageCaption">
     <w:name w:val="Image Caption"/>
     <w:basedOn w:val="Caption"/>
+    <w:rsid w:val="001E010B"/>
+    <w:pPr>
+      <w:spacing w:line="240" w:lineRule="auto"/>
+    </w:pPr>
+    <w:rPr>
+      <w:sz w:val="20"/>
+    </w:rPr>
   </w:style>
   <w:style w:type="paragraph" w:customStyle="1" w:styleId="Figure">
     <w:name w:val="Figure"/>

</xml_diff>